<commit_message>
State-space model report Draft2
</commit_message>
<xml_diff>
--- a/IMMD/simulation/State-Space-2- Series-Parallel/State-Space with Rectifier Single Module/Report/Draft.docx
+++ b/IMMD/simulation/State-Space-2- Series-Parallel/State-Space with Rectifier Single Module/Report/Draft.docx
@@ -98,23 +98,31 @@
         <w:rPr>
           <w:lang w:val="en-US"/>
         </w:rPr>
-        <w:t xml:space="preserve">At this part, the rectifier circuit is taken as </w:t>
-      </w:r>
-      <w:proofErr w:type="spellStart"/>
-      <w:proofErr w:type="gramStart"/>
-      <w:r>
-        <w:rPr>
-          <w:lang w:val="en-US"/>
-        </w:rPr>
-        <w:t>a</w:t>
-      </w:r>
-      <w:proofErr w:type="spellEnd"/>
-      <w:proofErr w:type="gramEnd"/>
-      <w:r>
-        <w:rPr>
-          <w:lang w:val="en-US"/>
-        </w:rPr>
-        <w:t xml:space="preserve"> ideal voltage source and the state space representation of 3-phase inverter is calculated. </w:t>
+        <w:t>At this part, the rectifier circuit is taken as a</w:t>
+      </w:r>
+      <w:r>
+        <w:rPr>
+          <w:lang w:val="en-US"/>
+        </w:rPr>
+        <w:t>n</w:t>
+      </w:r>
+      <w:r>
+        <w:rPr>
+          <w:lang w:val="en-US"/>
+        </w:rPr>
+        <w:t xml:space="preserve"> ideal voltage source and the state space representation of 3-phase inverter is </w:t>
+      </w:r>
+      <w:r>
+        <w:rPr>
+          <w:lang w:val="en-US"/>
+        </w:rPr>
+        <w:t>created</w:t>
+      </w:r>
+      <w:r>
+        <w:rPr>
+          <w:lang w:val="en-US"/>
+        </w:rPr>
+        <w:t xml:space="preserve">. </w:t>
       </w:r>
     </w:p>
     <w:p>
@@ -127,10 +135,8 @@
     </w:p>
     <w:p>
       <w:pPr>
-        <w:jc w:val="both"/>
-        <w:rPr>
-          <w:lang w:val="en-US"/>
-        </w:rPr>
+        <w:keepNext/>
+        <w:jc w:val="center"/>
       </w:pPr>
       <w:r>
         <w:rPr>
@@ -138,7 +144,7 @@
           <w:lang w:val="tr-TR" w:eastAsia="tr-TR"/>
         </w:rPr>
         <w:drawing>
-          <wp:inline distT="0" distB="0" distL="0" distR="0" wp14:anchorId="30592469" wp14:editId="56DBF74F">
+          <wp:inline distT="0" distB="0" distL="0" distR="0" wp14:anchorId="4758D00F" wp14:editId="35329BA7">
             <wp:extent cx="5760720" cy="3093085"/>
             <wp:effectExtent l="0" t="0" r="0" b="0"/>
             <wp:docPr id="1" name="Picture 1"/>
@@ -176,6 +182,41 @@
     </w:p>
     <w:p>
       <w:pPr>
+        <w:pStyle w:val="Caption"/>
+        <w:jc w:val="center"/>
+        <w:rPr>
+          <w:lang w:val="en-US"/>
+        </w:rPr>
+      </w:pPr>
+      <w:bookmarkStart w:id="0" w:name="_Ref24130912"/>
+      <w:r>
+        <w:t xml:space="preserve">Figure </w:t>
+      </w:r>
+      <w:r>
+        <w:fldChar w:fldCharType="begin"/>
+      </w:r>
+      <w:r>
+        <w:instrText xml:space="preserve"> SEQ Figure \* ARABIC </w:instrText>
+      </w:r>
+      <w:r>
+        <w:fldChar w:fldCharType="separate"/>
+      </w:r>
+      <w:r>
+        <w:rPr>
+          <w:noProof/>
+        </w:rPr>
+        <w:t>1</w:t>
+      </w:r>
+      <w:r>
+        <w:fldChar w:fldCharType="end"/>
+      </w:r>
+      <w:bookmarkEnd w:id="0"/>
+      <w:r>
+        <w:t xml:space="preserve"> Three Phase  Inverter</w:t>
+      </w:r>
+    </w:p>
+    <w:p>
+      <w:pPr>
         <w:jc w:val="both"/>
         <w:rPr>
           <w:lang w:val="en-US"/>
@@ -194,7 +235,42 @@
           <w:highlight w:val="yellow"/>
           <w:lang w:val="en-US"/>
         </w:rPr>
-        <w:t>Figure X</w:t>
+        <w:fldChar w:fldCharType="begin"/>
+      </w:r>
+      <w:r>
+        <w:rPr>
+          <w:lang w:val="en-US"/>
+        </w:rPr>
+        <w:instrText xml:space="preserve"> REF _Ref24130912 \h </w:instrText>
+      </w:r>
+      <w:r>
+        <w:rPr>
+          <w:highlight w:val="yellow"/>
+          <w:lang w:val="en-US"/>
+        </w:rPr>
+      </w:r>
+      <w:r>
+        <w:rPr>
+          <w:highlight w:val="yellow"/>
+          <w:lang w:val="en-US"/>
+        </w:rPr>
+        <w:fldChar w:fldCharType="separate"/>
+      </w:r>
+      <w:r>
+        <w:t xml:space="preserve">Figure </w:t>
+      </w:r>
+      <w:r>
+        <w:rPr>
+          <w:noProof/>
+        </w:rPr>
+        <w:t>1</w:t>
+      </w:r>
+      <w:r>
+        <w:rPr>
+          <w:highlight w:val="yellow"/>
+          <w:lang w:val="en-US"/>
+        </w:rPr>
+        <w:fldChar w:fldCharType="end"/>
       </w:r>
       <w:r>
         <w:rPr>
@@ -226,13 +302,1058 @@
         <w:rPr>
           <w:lang w:val="en-US"/>
         </w:rPr>
-        <w:t>Each switching functions has DC, fundamental, switching and side band harmonics.  However, we are not interested in all of components which is hard to calculate. The switching functions are given as constants that represent the resistance of channel of transistors. The parameters are ‘0’ and ‘1’ which indicates that letting the current pass or not.</w:t>
+        <w:t>Each switching functions has DC, fundamental, switching and side band harmonics</w:t>
+      </w:r>
+      <w:r>
+        <w:rPr>
+          <w:lang w:val="en-US"/>
+        </w:rPr>
+        <w:t xml:space="preserve"> shown at </w:t>
+      </w:r>
+      <w:r>
+        <w:rPr>
+          <w:lang w:val="en-US"/>
+        </w:rPr>
+        <w:t>equation 1</w:t>
+      </w:r>
+      <w:r>
+        <w:rPr>
+          <w:lang w:val="en-US"/>
+        </w:rPr>
+        <w:t xml:space="preserve">.  However, we are not interested in all of components which is hard to calculate. </w:t>
+      </w:r>
+      <w:r>
+        <w:rPr>
+          <w:lang w:val="en-US"/>
+        </w:rPr>
+        <w:t xml:space="preserve"> The switching functions is given as ‘1’ and ‘0’ with respect to transistor is on-conduct or not. </w:t>
+      </w:r>
+      <w:r>
+        <w:rPr>
+          <w:lang w:val="en-US"/>
+        </w:rPr>
+        <w:t xml:space="preserve"> Actually, if the top transistor at phase A is on conduction, SA is given as ‘1’ and phase A current pass through this transistor.</w:t>
       </w:r>
     </w:p>
     <w:p>
       <w:pPr>
         <w:jc w:val="both"/>
         <w:rPr>
+          <w:rFonts w:eastAsiaTheme="minorEastAsia"/>
+          <w:lang w:val="en-US"/>
+        </w:rPr>
+      </w:pPr>
+      <w:r>
+        <w:rPr>
+          <w:lang w:val="en-US"/>
+        </w:rPr>
+        <w:lastRenderedPageBreak/>
+        <w:t>Switch</w:t>
+      </w:r>
+      <w:r>
+        <w:rPr>
+          <w:lang w:val="en-US"/>
+        </w:rPr>
+        <w:t xml:space="preserve">ing Function = </w:t>
+      </w:r>
+      <m:oMath>
+        <m:f>
+          <m:fPr>
+            <m:ctrlPr>
+              <w:rPr>
+                <w:rFonts w:ascii="Cambria Math" w:hAnsi="Cambria Math"/>
+                <w:i/>
+                <w:lang w:val="en-US"/>
+              </w:rPr>
+            </m:ctrlPr>
+          </m:fPr>
+          <m:num>
+            <m:r>
+              <w:rPr>
+                <w:rFonts w:ascii="Cambria Math" w:hAnsi="Cambria Math"/>
+                <w:lang w:val="en-US"/>
+              </w:rPr>
+              <m:t>1</m:t>
+            </m:r>
+          </m:num>
+          <m:den>
+            <m:r>
+              <w:rPr>
+                <w:rFonts w:ascii="Cambria Math" w:hAnsi="Cambria Math"/>
+                <w:lang w:val="en-US"/>
+              </w:rPr>
+              <m:t>2</m:t>
+            </m:r>
+          </m:den>
+        </m:f>
+        <m:r>
+          <w:rPr>
+            <w:rFonts w:ascii="Cambria Math" w:hAnsi="Cambria Math"/>
+            <w:lang w:val="en-US"/>
+          </w:rPr>
+          <m:t>+</m:t>
+        </m:r>
+        <m:f>
+          <m:fPr>
+            <m:ctrlPr>
+              <w:rPr>
+                <w:rFonts w:ascii="Cambria Math" w:hAnsi="Cambria Math"/>
+                <w:i/>
+                <w:lang w:val="en-US"/>
+              </w:rPr>
+            </m:ctrlPr>
+          </m:fPr>
+          <m:num>
+            <m:r>
+              <w:rPr>
+                <w:rFonts w:ascii="Cambria Math" w:hAnsi="Cambria Math"/>
+                <w:lang w:val="en-US"/>
+              </w:rPr>
+              <m:t>M</m:t>
+            </m:r>
+          </m:num>
+          <m:den>
+            <m:r>
+              <w:rPr>
+                <w:rFonts w:ascii="Cambria Math" w:hAnsi="Cambria Math"/>
+                <w:lang w:val="en-US"/>
+              </w:rPr>
+              <m:t>2</m:t>
+            </m:r>
+          </m:den>
+        </m:f>
+        <m:func>
+          <m:funcPr>
+            <m:ctrlPr>
+              <w:rPr>
+                <w:rFonts w:ascii="Cambria Math" w:hAnsi="Cambria Math"/>
+                <w:i/>
+                <w:lang w:val="en-US"/>
+              </w:rPr>
+            </m:ctrlPr>
+          </m:funcPr>
+          <m:fName>
+            <m:r>
+              <m:rPr>
+                <m:sty m:val="p"/>
+              </m:rPr>
+              <w:rPr>
+                <w:rFonts w:ascii="Cambria Math" w:hAnsi="Cambria Math"/>
+                <w:lang w:val="en-US"/>
+              </w:rPr>
+              <m:t>cos</m:t>
+            </m:r>
+          </m:fName>
+          <m:e>
+            <m:d>
+              <m:dPr>
+                <m:ctrlPr>
+                  <w:rPr>
+                    <w:rFonts w:ascii="Cambria Math" w:hAnsi="Cambria Math"/>
+                    <w:i/>
+                    <w:lang w:val="en-US"/>
+                  </w:rPr>
+                </m:ctrlPr>
+              </m:dPr>
+              <m:e>
+                <m:sSub>
+                  <m:sSubPr>
+                    <m:ctrlPr>
+                      <w:rPr>
+                        <w:rFonts w:ascii="Cambria Math" w:hAnsi="Cambria Math"/>
+                        <w:i/>
+                        <w:lang w:val="en-US"/>
+                      </w:rPr>
+                    </m:ctrlPr>
+                  </m:sSubPr>
+                  <m:e>
+                    <m:r>
+                      <w:rPr>
+                        <w:rFonts w:ascii="Cambria Math" w:hAnsi="Cambria Math"/>
+                        <w:lang w:val="en-US"/>
+                      </w:rPr>
+                      <m:t>w</m:t>
+                    </m:r>
+                  </m:e>
+                  <m:sub>
+                    <m:r>
+                      <w:rPr>
+                        <w:rFonts w:ascii="Cambria Math" w:hAnsi="Cambria Math"/>
+                        <w:lang w:val="en-US"/>
+                      </w:rPr>
+                      <m:t>o</m:t>
+                    </m:r>
+                  </m:sub>
+                </m:sSub>
+                <m:r>
+                  <w:rPr>
+                    <w:rFonts w:ascii="Cambria Math" w:hAnsi="Cambria Math"/>
+                    <w:lang w:val="en-US"/>
+                  </w:rPr>
+                  <m:t>+</m:t>
+                </m:r>
+                <m:sSub>
+                  <m:sSubPr>
+                    <m:ctrlPr>
+                      <w:rPr>
+                        <w:rFonts w:ascii="Cambria Math" w:hAnsi="Cambria Math"/>
+                        <w:i/>
+                        <w:lang w:val="en-US"/>
+                      </w:rPr>
+                    </m:ctrlPr>
+                  </m:sSubPr>
+                  <m:e>
+                    <m:r>
+                      <w:rPr>
+                        <w:rFonts w:ascii="Cambria Math" w:hAnsi="Cambria Math"/>
+                        <w:lang w:val="en-US"/>
+                      </w:rPr>
+                      <m:t>θ</m:t>
+                    </m:r>
+                  </m:e>
+                  <m:sub>
+                    <m:r>
+                      <w:rPr>
+                        <w:rFonts w:ascii="Cambria Math" w:hAnsi="Cambria Math"/>
+                        <w:lang w:val="en-US"/>
+                      </w:rPr>
+                      <m:t>o</m:t>
+                    </m:r>
+                  </m:sub>
+                </m:sSub>
+                <m:r>
+                  <w:rPr>
+                    <w:rFonts w:ascii="Cambria Math" w:hAnsi="Cambria Math"/>
+                    <w:lang w:val="en-US"/>
+                  </w:rPr>
+                  <m:t xml:space="preserve">  </m:t>
+                </m:r>
+              </m:e>
+            </m:d>
+          </m:e>
+        </m:func>
+        <m:r>
+          <w:rPr>
+            <w:rFonts w:ascii="Cambria Math" w:hAnsi="Cambria Math"/>
+            <w:lang w:val="en-US"/>
+          </w:rPr>
+          <m:t>+</m:t>
+        </m:r>
+        <m:nary>
+          <m:naryPr>
+            <m:chr m:val="∑"/>
+            <m:limLoc m:val="undOvr"/>
+            <m:ctrlPr>
+              <w:rPr>
+                <w:rFonts w:ascii="Cambria Math" w:hAnsi="Cambria Math"/>
+                <w:i/>
+                <w:lang w:val="en-US"/>
+              </w:rPr>
+            </m:ctrlPr>
+          </m:naryPr>
+          <m:sub>
+            <m:r>
+              <w:rPr>
+                <w:rFonts w:ascii="Cambria Math" w:hAnsi="Cambria Math"/>
+                <w:lang w:val="en-US"/>
+              </w:rPr>
+              <m:t>m=1</m:t>
+            </m:r>
+          </m:sub>
+          <m:sup>
+            <m:r>
+              <w:rPr>
+                <w:rFonts w:ascii="Cambria Math" w:hAnsi="Cambria Math"/>
+                <w:lang w:val="en-US"/>
+              </w:rPr>
+              <m:t>∞</m:t>
+            </m:r>
+          </m:sup>
+          <m:e>
+            <m:f>
+              <m:fPr>
+                <m:ctrlPr>
+                  <w:rPr>
+                    <w:rFonts w:ascii="Cambria Math" w:hAnsi="Cambria Math"/>
+                    <w:i/>
+                    <w:lang w:val="en-US"/>
+                  </w:rPr>
+                </m:ctrlPr>
+              </m:fPr>
+              <m:num>
+                <m:r>
+                  <w:rPr>
+                    <w:rFonts w:ascii="Cambria Math" w:hAnsi="Cambria Math"/>
+                    <w:lang w:val="en-US"/>
+                  </w:rPr>
+                  <m:t>2</m:t>
+                </m:r>
+              </m:num>
+              <m:den>
+                <m:r>
+                  <w:rPr>
+                    <w:rFonts w:ascii="Cambria Math" w:hAnsi="Cambria Math"/>
+                    <w:lang w:val="en-US"/>
+                  </w:rPr>
+                  <m:t>π</m:t>
+                </m:r>
+              </m:den>
+            </m:f>
+            <m:sSub>
+              <m:sSubPr>
+                <m:ctrlPr>
+                  <w:rPr>
+                    <w:rFonts w:ascii="Cambria Math" w:hAnsi="Cambria Math"/>
+                    <w:i/>
+                    <w:lang w:val="en-US"/>
+                  </w:rPr>
+                </m:ctrlPr>
+              </m:sSubPr>
+              <m:e>
+                <m:r>
+                  <w:rPr>
+                    <w:rFonts w:ascii="Cambria Math" w:hAnsi="Cambria Math"/>
+                    <w:lang w:val="en-US"/>
+                  </w:rPr>
+                  <m:t>J</m:t>
+                </m:r>
+              </m:e>
+              <m:sub>
+                <m:r>
+                  <w:rPr>
+                    <w:rFonts w:ascii="Cambria Math" w:hAnsi="Cambria Math"/>
+                    <w:lang w:val="en-US"/>
+                  </w:rPr>
+                  <m:t>o</m:t>
+                </m:r>
+              </m:sub>
+            </m:sSub>
+            <m:d>
+              <m:dPr>
+                <m:ctrlPr>
+                  <w:rPr>
+                    <w:rFonts w:ascii="Cambria Math" w:hAnsi="Cambria Math"/>
+                    <w:i/>
+                    <w:lang w:val="en-US"/>
+                  </w:rPr>
+                </m:ctrlPr>
+              </m:dPr>
+              <m:e>
+                <m:f>
+                  <m:fPr>
+                    <m:ctrlPr>
+                      <w:rPr>
+                        <w:rFonts w:ascii="Cambria Math" w:hAnsi="Cambria Math"/>
+                        <w:i/>
+                        <w:lang w:val="en-US"/>
+                      </w:rPr>
+                    </m:ctrlPr>
+                  </m:fPr>
+                  <m:num>
+                    <m:r>
+                      <w:rPr>
+                        <w:rFonts w:ascii="Cambria Math" w:hAnsi="Cambria Math"/>
+                        <w:lang w:val="en-US"/>
+                      </w:rPr>
+                      <m:t>mπM</m:t>
+                    </m:r>
+                  </m:num>
+                  <m:den>
+                    <m:r>
+                      <w:rPr>
+                        <w:rFonts w:ascii="Cambria Math" w:hAnsi="Cambria Math"/>
+                        <w:lang w:val="en-US"/>
+                      </w:rPr>
+                      <m:t>2</m:t>
+                    </m:r>
+                  </m:den>
+                </m:f>
+              </m:e>
+            </m:d>
+            <m:func>
+              <m:funcPr>
+                <m:ctrlPr>
+                  <w:rPr>
+                    <w:rFonts w:ascii="Cambria Math" w:hAnsi="Cambria Math"/>
+                    <w:lang w:val="en-US"/>
+                  </w:rPr>
+                </m:ctrlPr>
+              </m:funcPr>
+              <m:fName>
+                <m:r>
+                  <m:rPr>
+                    <m:sty m:val="p"/>
+                  </m:rPr>
+                  <w:rPr>
+                    <w:rFonts w:ascii="Cambria Math" w:hAnsi="Cambria Math"/>
+                    <w:lang w:val="en-US"/>
+                  </w:rPr>
+                  <m:t>sin</m:t>
+                </m:r>
+              </m:fName>
+              <m:e>
+                <m:d>
+                  <m:dPr>
+                    <m:ctrlPr>
+                      <w:rPr>
+                        <w:rFonts w:ascii="Cambria Math" w:hAnsi="Cambria Math"/>
+                        <w:i/>
+                        <w:lang w:val="en-US"/>
+                      </w:rPr>
+                    </m:ctrlPr>
+                  </m:dPr>
+                  <m:e>
+                    <m:f>
+                      <m:fPr>
+                        <m:ctrlPr>
+                          <w:rPr>
+                            <w:rFonts w:ascii="Cambria Math" w:hAnsi="Cambria Math"/>
+                            <w:i/>
+                            <w:lang w:val="en-US"/>
+                          </w:rPr>
+                        </m:ctrlPr>
+                      </m:fPr>
+                      <m:num>
+                        <m:r>
+                          <w:rPr>
+                            <w:rFonts w:ascii="Cambria Math" w:hAnsi="Cambria Math"/>
+                            <w:lang w:val="en-US"/>
+                          </w:rPr>
+                          <m:t>mπ</m:t>
+                        </m:r>
+                      </m:num>
+                      <m:den>
+                        <m:r>
+                          <w:rPr>
+                            <w:rFonts w:ascii="Cambria Math" w:hAnsi="Cambria Math"/>
+                            <w:lang w:val="en-US"/>
+                          </w:rPr>
+                          <m:t>2</m:t>
+                        </m:r>
+                      </m:den>
+                    </m:f>
+                  </m:e>
+                </m:d>
+              </m:e>
+            </m:func>
+            <m:func>
+              <m:funcPr>
+                <m:ctrlPr>
+                  <w:rPr>
+                    <w:rFonts w:ascii="Cambria Math" w:hAnsi="Cambria Math"/>
+                    <w:lang w:val="en-US"/>
+                  </w:rPr>
+                </m:ctrlPr>
+              </m:funcPr>
+              <m:fName>
+                <m:r>
+                  <m:rPr>
+                    <m:sty m:val="p"/>
+                  </m:rPr>
+                  <w:rPr>
+                    <w:rFonts w:ascii="Cambria Math" w:hAnsi="Cambria Math"/>
+                    <w:lang w:val="en-US"/>
+                  </w:rPr>
+                  <m:t>cos</m:t>
+                </m:r>
+              </m:fName>
+              <m:e>
+                <m:d>
+                  <m:dPr>
+                    <m:ctrlPr>
+                      <w:rPr>
+                        <w:rFonts w:ascii="Cambria Math" w:hAnsi="Cambria Math"/>
+                        <w:i/>
+                        <w:lang w:val="en-US"/>
+                      </w:rPr>
+                    </m:ctrlPr>
+                  </m:dPr>
+                  <m:e>
+                    <m:r>
+                      <w:rPr>
+                        <w:rFonts w:ascii="Cambria Math" w:hAnsi="Cambria Math"/>
+                        <w:lang w:val="en-US"/>
+                      </w:rPr>
+                      <m:t>m</m:t>
+                    </m:r>
+                    <m:d>
+                      <m:dPr>
+                        <m:ctrlPr>
+                          <w:rPr>
+                            <w:rFonts w:ascii="Cambria Math" w:hAnsi="Cambria Math"/>
+                            <w:i/>
+                            <w:lang w:val="en-US"/>
+                          </w:rPr>
+                        </m:ctrlPr>
+                      </m:dPr>
+                      <m:e>
+                        <m:sSub>
+                          <m:sSubPr>
+                            <m:ctrlPr>
+                              <w:rPr>
+                                <w:rFonts w:ascii="Cambria Math" w:hAnsi="Cambria Math"/>
+                                <w:i/>
+                                <w:lang w:val="en-US"/>
+                              </w:rPr>
+                            </m:ctrlPr>
+                          </m:sSubPr>
+                          <m:e>
+                            <m:r>
+                              <w:rPr>
+                                <w:rFonts w:ascii="Cambria Math" w:hAnsi="Cambria Math"/>
+                                <w:lang w:val="en-US"/>
+                              </w:rPr>
+                              <m:t>w</m:t>
+                            </m:r>
+                          </m:e>
+                          <m:sub>
+                            <m:r>
+                              <w:rPr>
+                                <w:rFonts w:ascii="Cambria Math" w:hAnsi="Cambria Math"/>
+                                <w:lang w:val="en-US"/>
+                              </w:rPr>
+                              <m:t>c</m:t>
+                            </m:r>
+                          </m:sub>
+                        </m:sSub>
+                        <m:r>
+                          <w:rPr>
+                            <w:rFonts w:ascii="Cambria Math" w:hAnsi="Cambria Math"/>
+                            <w:lang w:val="en-US"/>
+                          </w:rPr>
+                          <m:t>+</m:t>
+                        </m:r>
+                        <m:sSub>
+                          <m:sSubPr>
+                            <m:ctrlPr>
+                              <w:rPr>
+                                <w:rFonts w:ascii="Cambria Math" w:hAnsi="Cambria Math"/>
+                                <w:i/>
+                                <w:lang w:val="en-US"/>
+                              </w:rPr>
+                            </m:ctrlPr>
+                          </m:sSubPr>
+                          <m:e>
+                            <m:r>
+                              <w:rPr>
+                                <w:rFonts w:ascii="Cambria Math" w:hAnsi="Cambria Math"/>
+                                <w:lang w:val="en-US"/>
+                              </w:rPr>
+                              <m:t>θ</m:t>
+                            </m:r>
+                          </m:e>
+                          <m:sub>
+                            <m:r>
+                              <w:rPr>
+                                <w:rFonts w:ascii="Cambria Math" w:hAnsi="Cambria Math"/>
+                                <w:lang w:val="en-US"/>
+                              </w:rPr>
+                              <m:t>c</m:t>
+                            </m:r>
+                          </m:sub>
+                        </m:sSub>
+                      </m:e>
+                    </m:d>
+                  </m:e>
+                </m:d>
+              </m:e>
+            </m:func>
+          </m:e>
+        </m:nary>
+        <m:r>
+          <w:rPr>
+            <w:rFonts w:ascii="Cambria Math" w:hAnsi="Cambria Math"/>
+            <w:lang w:val="en-US"/>
+          </w:rPr>
+          <m:t xml:space="preserve">  </m:t>
+        </m:r>
+      </m:oMath>
+    </w:p>
+    <w:p>
+      <w:pPr>
+        <w:jc w:val="both"/>
+        <w:rPr>
+          <w:rFonts w:eastAsiaTheme="minorEastAsia"/>
+          <w:lang w:val="en-US"/>
+        </w:rPr>
+      </w:pPr>
+      <m:oMath>
+        <m:r>
+          <w:rPr>
+            <w:rFonts w:ascii="Cambria Math" w:hAnsi="Cambria Math"/>
+            <w:lang w:val="en-US"/>
+          </w:rPr>
+          <m:t xml:space="preserve">                                     </m:t>
+        </m:r>
+        <m:nary>
+          <m:naryPr>
+            <m:chr m:val="∑"/>
+            <m:limLoc m:val="undOvr"/>
+            <m:ctrlPr>
+              <w:rPr>
+                <w:rFonts w:ascii="Cambria Math" w:hAnsi="Cambria Math"/>
+                <w:i/>
+                <w:lang w:val="en-US"/>
+              </w:rPr>
+            </m:ctrlPr>
+          </m:naryPr>
+          <m:sub>
+            <m:r>
+              <w:rPr>
+                <w:rFonts w:ascii="Cambria Math" w:hAnsi="Cambria Math"/>
+                <w:lang w:val="en-US"/>
+              </w:rPr>
+              <m:t xml:space="preserve">m=1 </m:t>
+            </m:r>
+          </m:sub>
+          <m:sup>
+            <m:r>
+              <w:rPr>
+                <w:rFonts w:ascii="Cambria Math" w:hAnsi="Cambria Math"/>
+                <w:lang w:val="en-US"/>
+              </w:rPr>
+              <m:t>∞</m:t>
+            </m:r>
+          </m:sup>
+          <m:e>
+            <m:nary>
+              <m:naryPr>
+                <m:chr m:val="∑"/>
+                <m:limLoc m:val="subSup"/>
+                <m:ctrlPr>
+                  <w:rPr>
+                    <w:rFonts w:ascii="Cambria Math" w:hAnsi="Cambria Math"/>
+                    <w:i/>
+                    <w:lang w:val="en-US"/>
+                  </w:rPr>
+                </m:ctrlPr>
+              </m:naryPr>
+              <m:sub>
+                <m:r>
+                  <w:rPr>
+                    <w:rFonts w:ascii="Cambria Math" w:hAnsi="Cambria Math"/>
+                    <w:lang w:val="en-US"/>
+                  </w:rPr>
+                  <m:t>n=-∞</m:t>
+                </m:r>
+              </m:sub>
+              <m:sup>
+                <m:r>
+                  <w:rPr>
+                    <w:rFonts w:ascii="Cambria Math" w:hAnsi="Cambria Math"/>
+                    <w:lang w:val="en-US"/>
+                  </w:rPr>
+                  <m:t>∞</m:t>
+                </m:r>
+              </m:sup>
+              <m:e>
+                <m:f>
+                  <m:fPr>
+                    <m:ctrlPr>
+                      <w:rPr>
+                        <w:rFonts w:ascii="Cambria Math" w:hAnsi="Cambria Math"/>
+                        <w:i/>
+                        <w:lang w:val="en-US"/>
+                      </w:rPr>
+                    </m:ctrlPr>
+                  </m:fPr>
+                  <m:num>
+                    <m:r>
+                      <w:rPr>
+                        <w:rFonts w:ascii="Cambria Math" w:hAnsi="Cambria Math"/>
+                        <w:lang w:val="en-US"/>
+                      </w:rPr>
+                      <m:t>2</m:t>
+                    </m:r>
+                  </m:num>
+                  <m:den>
+                    <m:r>
+                      <w:rPr>
+                        <w:rFonts w:ascii="Cambria Math" w:hAnsi="Cambria Math"/>
+                        <w:lang w:val="en-US"/>
+                      </w:rPr>
+                      <m:t>π</m:t>
+                    </m:r>
+                  </m:den>
+                </m:f>
+                <m:f>
+                  <m:fPr>
+                    <m:ctrlPr>
+                      <w:rPr>
+                        <w:rFonts w:ascii="Cambria Math" w:hAnsi="Cambria Math"/>
+                        <w:i/>
+                        <w:lang w:val="en-US"/>
+                      </w:rPr>
+                    </m:ctrlPr>
+                  </m:fPr>
+                  <m:num>
+                    <m:r>
+                      <w:rPr>
+                        <w:rFonts w:ascii="Cambria Math" w:hAnsi="Cambria Math"/>
+                        <w:lang w:val="en-US"/>
+                      </w:rPr>
+                      <m:t>1</m:t>
+                    </m:r>
+                  </m:num>
+                  <m:den>
+                    <m:r>
+                      <w:rPr>
+                        <w:rFonts w:ascii="Cambria Math" w:hAnsi="Cambria Math"/>
+                        <w:lang w:val="en-US"/>
+                      </w:rPr>
+                      <m:t>m</m:t>
+                    </m:r>
+                  </m:den>
+                </m:f>
+                <m:sSub>
+                  <m:sSubPr>
+                    <m:ctrlPr>
+                      <w:rPr>
+                        <w:rFonts w:ascii="Cambria Math" w:hAnsi="Cambria Math"/>
+                        <w:i/>
+                        <w:lang w:val="en-US"/>
+                      </w:rPr>
+                    </m:ctrlPr>
+                  </m:sSubPr>
+                  <m:e>
+                    <m:r>
+                      <w:rPr>
+                        <w:rFonts w:ascii="Cambria Math" w:hAnsi="Cambria Math"/>
+                        <w:lang w:val="en-US"/>
+                      </w:rPr>
+                      <m:t>J</m:t>
+                    </m:r>
+                  </m:e>
+                  <m:sub>
+                    <m:r>
+                      <w:rPr>
+                        <w:rFonts w:ascii="Cambria Math" w:hAnsi="Cambria Math"/>
+                        <w:lang w:val="en-US"/>
+                      </w:rPr>
+                      <m:t>n</m:t>
+                    </m:r>
+                  </m:sub>
+                </m:sSub>
+                <m:r>
+                  <w:rPr>
+                    <w:rFonts w:ascii="Cambria Math" w:hAnsi="Cambria Math"/>
+                    <w:lang w:val="en-US"/>
+                  </w:rPr>
+                  <m:t>(</m:t>
+                </m:r>
+                <m:f>
+                  <m:fPr>
+                    <m:ctrlPr>
+                      <w:rPr>
+                        <w:rFonts w:ascii="Cambria Math" w:hAnsi="Cambria Math"/>
+                        <w:i/>
+                        <w:lang w:val="en-US"/>
+                      </w:rPr>
+                    </m:ctrlPr>
+                  </m:fPr>
+                  <m:num>
+                    <m:r>
+                      <w:rPr>
+                        <w:rFonts w:ascii="Cambria Math" w:hAnsi="Cambria Math"/>
+                        <w:lang w:val="en-US"/>
+                      </w:rPr>
+                      <m:t>mMπ</m:t>
+                    </m:r>
+                  </m:num>
+                  <m:den>
+                    <m:r>
+                      <w:rPr>
+                        <w:rFonts w:ascii="Cambria Math" w:hAnsi="Cambria Math"/>
+                        <w:lang w:val="en-US"/>
+                      </w:rPr>
+                      <m:t>2</m:t>
+                    </m:r>
+                  </m:den>
+                </m:f>
+                <m:r>
+                  <w:rPr>
+                    <w:rFonts w:ascii="Cambria Math" w:hAnsi="Cambria Math"/>
+                    <w:lang w:val="en-US"/>
+                  </w:rPr>
+                  <m:t>)</m:t>
+                </m:r>
+                <m:r>
+                  <m:rPr>
+                    <m:sty m:val="p"/>
+                  </m:rPr>
+                  <w:rPr>
+                    <w:rFonts w:ascii="Cambria Math" w:hAnsi="Cambria Math"/>
+                    <w:lang w:val="en-US"/>
+                  </w:rPr>
+                  <m:t>sin⁡</m:t>
+                </m:r>
+                <m:r>
+                  <w:rPr>
+                    <w:rFonts w:ascii="Cambria Math" w:hAnsi="Cambria Math"/>
+                    <w:lang w:val="en-US"/>
+                  </w:rPr>
+                  <m:t>(</m:t>
+                </m:r>
+                <m:f>
+                  <m:fPr>
+                    <m:ctrlPr>
+                      <w:rPr>
+                        <w:rFonts w:ascii="Cambria Math" w:hAnsi="Cambria Math"/>
+                        <w:i/>
+                        <w:lang w:val="en-US"/>
+                      </w:rPr>
+                    </m:ctrlPr>
+                  </m:fPr>
+                  <m:num>
+                    <m:d>
+                      <m:dPr>
+                        <m:ctrlPr>
+                          <w:rPr>
+                            <w:rFonts w:ascii="Cambria Math" w:hAnsi="Cambria Math"/>
+                            <w:i/>
+                            <w:lang w:val="en-US"/>
+                          </w:rPr>
+                        </m:ctrlPr>
+                      </m:dPr>
+                      <m:e>
+                        <m:r>
+                          <w:rPr>
+                            <w:rFonts w:ascii="Cambria Math" w:hAnsi="Cambria Math"/>
+                            <w:lang w:val="en-US"/>
+                          </w:rPr>
+                          <m:t>m+n</m:t>
+                        </m:r>
+                      </m:e>
+                    </m:d>
+                    <m:r>
+                      <w:rPr>
+                        <w:rFonts w:ascii="Cambria Math" w:hAnsi="Cambria Math"/>
+                        <w:lang w:val="en-US"/>
+                      </w:rPr>
+                      <m:t>π</m:t>
+                    </m:r>
+                  </m:num>
+                  <m:den>
+                    <m:r>
+                      <w:rPr>
+                        <w:rFonts w:ascii="Cambria Math" w:hAnsi="Cambria Math"/>
+                        <w:lang w:val="en-US"/>
+                      </w:rPr>
+                      <m:t>2</m:t>
+                    </m:r>
+                  </m:den>
+                </m:f>
+                <m:r>
+                  <w:rPr>
+                    <w:rFonts w:ascii="Cambria Math" w:hAnsi="Cambria Math"/>
+                    <w:lang w:val="en-US"/>
+                  </w:rPr>
+                  <m:t>)</m:t>
+                </m:r>
+                <m:r>
+                  <m:rPr>
+                    <m:sty m:val="p"/>
+                  </m:rPr>
+                  <w:rPr>
+                    <w:rFonts w:ascii="Cambria Math" w:hAnsi="Cambria Math"/>
+                    <w:lang w:val="en-US"/>
+                  </w:rPr>
+                  <m:t>cos⁡</m:t>
+                </m:r>
+                <m:r>
+                  <w:rPr>
+                    <w:rFonts w:ascii="Cambria Math" w:hAnsi="Cambria Math"/>
+                    <w:lang w:val="en-US"/>
+                  </w:rPr>
+                  <m:t>(m</m:t>
+                </m:r>
+                <m:d>
+                  <m:dPr>
+                    <m:ctrlPr>
+                      <w:rPr>
+                        <w:rFonts w:ascii="Cambria Math" w:hAnsi="Cambria Math"/>
+                        <w:i/>
+                        <w:lang w:val="en-US"/>
+                      </w:rPr>
+                    </m:ctrlPr>
+                  </m:dPr>
+                  <m:e>
+                    <m:sSub>
+                      <m:sSubPr>
+                        <m:ctrlPr>
+                          <w:rPr>
+                            <w:rFonts w:ascii="Cambria Math" w:hAnsi="Cambria Math"/>
+                            <w:i/>
+                            <w:lang w:val="en-US"/>
+                          </w:rPr>
+                        </m:ctrlPr>
+                      </m:sSubPr>
+                      <m:e>
+                        <m:r>
+                          <w:rPr>
+                            <w:rFonts w:ascii="Cambria Math" w:hAnsi="Cambria Math"/>
+                            <w:lang w:val="en-US"/>
+                          </w:rPr>
+                          <m:t>w</m:t>
+                        </m:r>
+                      </m:e>
+                      <m:sub>
+                        <m:r>
+                          <w:rPr>
+                            <w:rFonts w:ascii="Cambria Math" w:hAnsi="Cambria Math"/>
+                            <w:lang w:val="en-US"/>
+                          </w:rPr>
+                          <m:t>c</m:t>
+                        </m:r>
+                      </m:sub>
+                    </m:sSub>
+                    <m:r>
+                      <w:rPr>
+                        <w:rFonts w:ascii="Cambria Math" w:hAnsi="Cambria Math"/>
+                        <w:lang w:val="en-US"/>
+                      </w:rPr>
+                      <m:t>+</m:t>
+                    </m:r>
+                    <m:sSub>
+                      <m:sSubPr>
+                        <m:ctrlPr>
+                          <w:rPr>
+                            <w:rFonts w:ascii="Cambria Math" w:hAnsi="Cambria Math"/>
+                            <w:lang w:val="en-US"/>
+                          </w:rPr>
+                        </m:ctrlPr>
+                      </m:sSubPr>
+                      <m:e>
+                        <m:r>
+                          <m:rPr>
+                            <m:sty m:val="p"/>
+                          </m:rPr>
+                          <w:rPr>
+                            <w:rFonts w:ascii="Cambria Math" w:hAnsi="Cambria Math"/>
+                            <w:lang w:val="en-US"/>
+                          </w:rPr>
+                          <m:t>θ</m:t>
+                        </m:r>
+                        <m:ctrlPr>
+                          <w:rPr>
+                            <w:rFonts w:ascii="Cambria Math" w:hAnsi="Cambria Math"/>
+                            <w:i/>
+                            <w:lang w:val="en-US"/>
+                          </w:rPr>
+                        </m:ctrlPr>
+                      </m:e>
+                      <m:sub>
+                        <m:r>
+                          <m:rPr>
+                            <m:sty m:val="p"/>
+                          </m:rPr>
+                          <w:rPr>
+                            <w:rFonts w:ascii="Cambria Math" w:hAnsi="Cambria Math"/>
+                            <w:lang w:val="en-US"/>
+                          </w:rPr>
+                          <m:t>c</m:t>
+                        </m:r>
+                      </m:sub>
+                    </m:sSub>
+                  </m:e>
+                </m:d>
+                <m:r>
+                  <w:rPr>
+                    <w:rFonts w:ascii="Cambria Math" w:hAnsi="Cambria Math"/>
+                    <w:lang w:val="en-US"/>
+                  </w:rPr>
+                  <m:t>+n(</m:t>
+                </m:r>
+                <m:sSub>
+                  <m:sSubPr>
+                    <m:ctrlPr>
+                      <w:rPr>
+                        <w:rFonts w:ascii="Cambria Math" w:hAnsi="Cambria Math"/>
+                        <w:i/>
+                        <w:lang w:val="en-US"/>
+                      </w:rPr>
+                    </m:ctrlPr>
+                  </m:sSubPr>
+                  <m:e>
+                    <m:r>
+                      <w:rPr>
+                        <w:rFonts w:ascii="Cambria Math" w:hAnsi="Cambria Math"/>
+                        <w:lang w:val="en-US"/>
+                      </w:rPr>
+                      <m:t>w</m:t>
+                    </m:r>
+                  </m:e>
+                  <m:sub>
+                    <m:r>
+                      <w:rPr>
+                        <w:rFonts w:ascii="Cambria Math" w:hAnsi="Cambria Math"/>
+                        <w:lang w:val="en-US"/>
+                      </w:rPr>
+                      <m:t>o</m:t>
+                    </m:r>
+                  </m:sub>
+                </m:sSub>
+                <m:r>
+                  <w:rPr>
+                    <w:rFonts w:ascii="Cambria Math" w:hAnsi="Cambria Math"/>
+                    <w:lang w:val="en-US"/>
+                  </w:rPr>
+                  <m:t>+</m:t>
+                </m:r>
+                <m:sSub>
+                  <m:sSubPr>
+                    <m:ctrlPr>
+                      <w:rPr>
+                        <w:rFonts w:ascii="Cambria Math" w:hAnsi="Cambria Math"/>
+                        <w:i/>
+                        <w:lang w:val="en-US"/>
+                      </w:rPr>
+                    </m:ctrlPr>
+                  </m:sSubPr>
+                  <m:e>
+                    <m:r>
+                      <w:rPr>
+                        <w:rFonts w:ascii="Cambria Math" w:hAnsi="Cambria Math"/>
+                        <w:lang w:val="en-US"/>
+                      </w:rPr>
+                      <m:t>θ</m:t>
+                    </m:r>
+                  </m:e>
+                  <m:sub>
+                    <m:r>
+                      <w:rPr>
+                        <w:rFonts w:ascii="Cambria Math" w:hAnsi="Cambria Math"/>
+                        <w:lang w:val="en-US"/>
+                      </w:rPr>
+                      <m:t>o</m:t>
+                    </m:r>
+                  </m:sub>
+                </m:sSub>
+                <m:r>
+                  <w:rPr>
+                    <w:rFonts w:ascii="Cambria Math" w:hAnsi="Cambria Math"/>
+                    <w:lang w:val="en-US"/>
+                  </w:rPr>
+                  <m:t>))</m:t>
+                </m:r>
+              </m:e>
+            </m:nary>
+          </m:e>
+        </m:nary>
+      </m:oMath>
+      <w:r>
+        <w:rPr>
+          <w:rFonts w:eastAsiaTheme="minorEastAsia"/>
+          <w:lang w:val="en-US"/>
+        </w:rPr>
+        <w:t xml:space="preserve">        (1)</w:t>
+      </w:r>
+    </w:p>
+    <w:p>
+      <w:pPr>
+        <w:jc w:val="both"/>
+        <w:rPr>
+          <w:rFonts w:eastAsiaTheme="minorEastAsia"/>
           <w:lang w:val="en-US"/>
         </w:rPr>
       </w:pPr>
@@ -241,11 +1362,515 @@
       <w:pPr>
         <w:jc w:val="both"/>
         <w:rPr>
+          <w:rFonts w:eastAsiaTheme="minorEastAsia"/>
           <w:lang w:val="en-US"/>
         </w:rPr>
       </w:pPr>
-      <w:bookmarkStart w:id="0" w:name="_GoBack"/>
-      <w:bookmarkEnd w:id="0"/>
+      <w:r>
+        <w:rPr>
+          <w:rFonts w:eastAsiaTheme="minorEastAsia"/>
+          <w:lang w:val="en-US"/>
+        </w:rPr>
+        <w:t xml:space="preserve">State space representation is a mathematical model of physical system. At system, there are some variables called state variable which value at present can be calculated by other past state variables values and input values.  As can be seen at equation </w:t>
+      </w:r>
+      <w:bookmarkStart w:id="1" w:name="_GoBack"/>
+      <w:bookmarkEnd w:id="1"/>
+    </w:p>
+    <w:p>
+      <w:pPr>
+        <w:jc w:val="both"/>
+        <w:rPr>
+          <w:rFonts w:eastAsiaTheme="minorEastAsia"/>
+          <w:lang w:val="en-US"/>
+        </w:rPr>
+      </w:pPr>
+      <m:oMathPara>
+        <m:oMath>
+          <m:f>
+            <m:fPr>
+              <m:ctrlPr>
+                <w:rPr>
+                  <w:rFonts w:ascii="Cambria Math" w:eastAsiaTheme="minorEastAsia" w:hAnsi="Cambria Math"/>
+                  <w:i/>
+                  <w:lang w:val="en-US"/>
+                </w:rPr>
+              </m:ctrlPr>
+            </m:fPr>
+            <m:num>
+              <m:r>
+                <w:rPr>
+                  <w:rFonts w:ascii="Cambria Math" w:eastAsiaTheme="minorEastAsia" w:hAnsi="Cambria Math"/>
+                  <w:lang w:val="en-US"/>
+                </w:rPr>
+                <m:t>dX</m:t>
+              </m:r>
+            </m:num>
+            <m:den>
+              <m:r>
+                <w:rPr>
+                  <w:rFonts w:ascii="Cambria Math" w:eastAsiaTheme="minorEastAsia" w:hAnsi="Cambria Math"/>
+                  <w:lang w:val="en-US"/>
+                </w:rPr>
+                <m:t>dt</m:t>
+              </m:r>
+            </m:den>
+          </m:f>
+          <m:r>
+            <w:rPr>
+              <w:rFonts w:ascii="Cambria Math" w:eastAsiaTheme="minorEastAsia" w:hAnsi="Cambria Math"/>
+              <w:lang w:val="en-US"/>
+            </w:rPr>
+            <m:t>=AX+BU ==&gt;</m:t>
+          </m:r>
+          <m:sSub>
+            <m:sSubPr>
+              <m:ctrlPr>
+                <w:rPr>
+                  <w:rFonts w:ascii="Cambria Math" w:eastAsiaTheme="minorEastAsia" w:hAnsi="Cambria Math"/>
+                  <w:i/>
+                  <w:lang w:val="en-US"/>
+                </w:rPr>
+              </m:ctrlPr>
+            </m:sSubPr>
+            <m:e>
+              <m:r>
+                <w:rPr>
+                  <w:rFonts w:ascii="Cambria Math" w:eastAsiaTheme="minorEastAsia" w:hAnsi="Cambria Math"/>
+                  <w:lang w:val="en-US"/>
+                </w:rPr>
+                <m:t>X</m:t>
+              </m:r>
+            </m:e>
+            <m:sub>
+              <m:r>
+                <w:rPr>
+                  <w:rFonts w:ascii="Cambria Math" w:eastAsiaTheme="minorEastAsia" w:hAnsi="Cambria Math"/>
+                  <w:lang w:val="en-US"/>
+                </w:rPr>
+                <m:t>k+1</m:t>
+              </m:r>
+            </m:sub>
+          </m:sSub>
+          <m:r>
+            <w:rPr>
+              <w:rFonts w:ascii="Cambria Math" w:eastAsiaTheme="minorEastAsia" w:hAnsi="Cambria Math"/>
+              <w:lang w:val="en-US"/>
+            </w:rPr>
+            <m:t>=A</m:t>
+          </m:r>
+          <m:sSub>
+            <m:sSubPr>
+              <m:ctrlPr>
+                <w:rPr>
+                  <w:rFonts w:ascii="Cambria Math" w:eastAsiaTheme="minorEastAsia" w:hAnsi="Cambria Math"/>
+                  <w:i/>
+                  <w:lang w:val="en-US"/>
+                </w:rPr>
+              </m:ctrlPr>
+            </m:sSubPr>
+            <m:e>
+              <m:r>
+                <w:rPr>
+                  <w:rFonts w:ascii="Cambria Math" w:eastAsiaTheme="minorEastAsia" w:hAnsi="Cambria Math"/>
+                  <w:lang w:val="en-US"/>
+                </w:rPr>
+                <m:t>X</m:t>
+              </m:r>
+            </m:e>
+            <m:sub>
+              <m:r>
+                <w:rPr>
+                  <w:rFonts w:ascii="Cambria Math" w:eastAsiaTheme="minorEastAsia" w:hAnsi="Cambria Math"/>
+                  <w:lang w:val="en-US"/>
+                </w:rPr>
+                <m:t>k</m:t>
+              </m:r>
+            </m:sub>
+          </m:sSub>
+          <m:r>
+            <w:rPr>
+              <w:rFonts w:ascii="Cambria Math" w:eastAsiaTheme="minorEastAsia" w:hAnsi="Cambria Math"/>
+              <w:lang w:val="en-US"/>
+            </w:rPr>
+            <m:t>+B</m:t>
+          </m:r>
+          <m:sSub>
+            <m:sSubPr>
+              <m:ctrlPr>
+                <w:rPr>
+                  <w:rFonts w:ascii="Cambria Math" w:eastAsiaTheme="minorEastAsia" w:hAnsi="Cambria Math"/>
+                  <w:i/>
+                  <w:lang w:val="en-US"/>
+                </w:rPr>
+              </m:ctrlPr>
+            </m:sSubPr>
+            <m:e>
+              <m:r>
+                <w:rPr>
+                  <w:rFonts w:ascii="Cambria Math" w:eastAsiaTheme="minorEastAsia" w:hAnsi="Cambria Math"/>
+                  <w:lang w:val="en-US"/>
+                </w:rPr>
+                <m:t>U</m:t>
+              </m:r>
+            </m:e>
+            <m:sub>
+              <m:r>
+                <w:rPr>
+                  <w:rFonts w:ascii="Cambria Math" w:eastAsiaTheme="minorEastAsia" w:hAnsi="Cambria Math"/>
+                  <w:lang w:val="en-US"/>
+                </w:rPr>
+                <m:t>k+1</m:t>
+              </m:r>
+            </m:sub>
+          </m:sSub>
+        </m:oMath>
+      </m:oMathPara>
+    </w:p>
+    <w:p>
+      <w:pPr>
+        <w:jc w:val="both"/>
+        <w:rPr>
+          <w:rFonts w:eastAsiaTheme="minorEastAsia"/>
+          <w:lang w:val="en-US"/>
+        </w:rPr>
+      </w:pPr>
+    </w:p>
+    <w:p>
+      <w:pPr>
+        <w:jc w:val="both"/>
+        <w:rPr>
+          <w:rFonts w:eastAsiaTheme="minorEastAsia"/>
+          <w:lang w:val="en-US"/>
+        </w:rPr>
+      </w:pPr>
+    </w:p>
+    <w:p>
+      <w:pPr>
+        <w:jc w:val="both"/>
+        <w:rPr>
+          <w:rFonts w:eastAsiaTheme="minorEastAsia"/>
+          <w:lang w:val="en-US"/>
+        </w:rPr>
+      </w:pPr>
+    </w:p>
+    <w:p>
+      <w:pPr>
+        <w:pStyle w:val="Caption"/>
+        <w:keepNext/>
+      </w:pPr>
+      <w:r>
+        <w:t xml:space="preserve">Table </w:t>
+      </w:r>
+      <w:r>
+        <w:fldChar w:fldCharType="begin"/>
+      </w:r>
+      <w:r>
+        <w:instrText xml:space="preserve"> SEQ Table \* ARABIC </w:instrText>
+      </w:r>
+      <w:r>
+        <w:fldChar w:fldCharType="separate"/>
+      </w:r>
+      <w:r>
+        <w:rPr>
+          <w:noProof/>
+        </w:rPr>
+        <w:t>1</w:t>
+      </w:r>
+      <w:r>
+        <w:fldChar w:fldCharType="end"/>
+      </w:r>
+      <w:r>
+        <w:t xml:space="preserve"> State Space Parameters</w:t>
+      </w:r>
+    </w:p>
+    <w:tbl>
+      <w:tblPr>
+        <w:tblStyle w:val="TableGrid"/>
+        <w:tblW w:w="0" w:type="auto"/>
+        <w:tblLook w:val="04A0" w:firstRow="1" w:lastRow="0" w:firstColumn="1" w:lastColumn="0" w:noHBand="0" w:noVBand="1"/>
+      </w:tblPr>
+      <w:tblGrid>
+        <w:gridCol w:w="4531"/>
+        <w:gridCol w:w="4531"/>
+      </w:tblGrid>
+      <w:tr>
+        <w:tc>
+          <w:tcPr>
+            <w:tcW w:w="4531" w:type="dxa"/>
+          </w:tcPr>
+          <w:p>
+            <w:pPr>
+              <w:jc w:val="both"/>
+              <w:rPr>
+                <w:rFonts w:eastAsiaTheme="minorEastAsia"/>
+                <w:lang w:val="en-US"/>
+              </w:rPr>
+            </w:pPr>
+            <w:r>
+              <w:rPr>
+                <w:rFonts w:eastAsiaTheme="minorEastAsia"/>
+                <w:lang w:val="en-US"/>
+              </w:rPr>
+              <w:t>Parameter</w:t>
+            </w:r>
+          </w:p>
+        </w:tc>
+        <w:tc>
+          <w:tcPr>
+            <w:tcW w:w="4531" w:type="dxa"/>
+          </w:tcPr>
+          <w:p>
+            <w:pPr>
+              <w:jc w:val="both"/>
+              <w:rPr>
+                <w:rFonts w:eastAsiaTheme="minorEastAsia"/>
+                <w:lang w:val="en-US"/>
+              </w:rPr>
+            </w:pPr>
+            <w:r>
+              <w:rPr>
+                <w:rFonts w:eastAsiaTheme="minorEastAsia"/>
+                <w:lang w:val="en-US"/>
+              </w:rPr>
+              <w:t>Type</w:t>
+            </w:r>
+          </w:p>
+        </w:tc>
+      </w:tr>
+      <w:tr>
+        <w:tc>
+          <w:tcPr>
+            <w:tcW w:w="4531" w:type="dxa"/>
+          </w:tcPr>
+          <w:p>
+            <w:pPr>
+              <w:jc w:val="both"/>
+              <w:rPr>
+                <w:rFonts w:eastAsiaTheme="minorEastAsia"/>
+                <w:lang w:val="en-US"/>
+              </w:rPr>
+            </w:pPr>
+          </w:p>
+        </w:tc>
+        <w:tc>
+          <w:tcPr>
+            <w:tcW w:w="4531" w:type="dxa"/>
+          </w:tcPr>
+          <w:p>
+            <w:pPr>
+              <w:jc w:val="both"/>
+              <w:rPr>
+                <w:rFonts w:eastAsiaTheme="minorEastAsia"/>
+                <w:lang w:val="en-US"/>
+              </w:rPr>
+            </w:pPr>
+          </w:p>
+        </w:tc>
+      </w:tr>
+      <w:tr>
+        <w:tc>
+          <w:tcPr>
+            <w:tcW w:w="4531" w:type="dxa"/>
+          </w:tcPr>
+          <w:p>
+            <w:pPr>
+              <w:jc w:val="both"/>
+              <w:rPr>
+                <w:rFonts w:eastAsiaTheme="minorEastAsia"/>
+                <w:lang w:val="en-US"/>
+              </w:rPr>
+            </w:pPr>
+          </w:p>
+        </w:tc>
+        <w:tc>
+          <w:tcPr>
+            <w:tcW w:w="4531" w:type="dxa"/>
+          </w:tcPr>
+          <w:p>
+            <w:pPr>
+              <w:jc w:val="both"/>
+              <w:rPr>
+                <w:rFonts w:eastAsiaTheme="minorEastAsia"/>
+                <w:lang w:val="en-US"/>
+              </w:rPr>
+            </w:pPr>
+          </w:p>
+        </w:tc>
+      </w:tr>
+      <w:tr>
+        <w:tc>
+          <w:tcPr>
+            <w:tcW w:w="4531" w:type="dxa"/>
+          </w:tcPr>
+          <w:p>
+            <w:pPr>
+              <w:jc w:val="both"/>
+              <w:rPr>
+                <w:rFonts w:eastAsiaTheme="minorEastAsia"/>
+                <w:lang w:val="en-US"/>
+              </w:rPr>
+            </w:pPr>
+          </w:p>
+        </w:tc>
+        <w:tc>
+          <w:tcPr>
+            <w:tcW w:w="4531" w:type="dxa"/>
+          </w:tcPr>
+          <w:p>
+            <w:pPr>
+              <w:jc w:val="both"/>
+              <w:rPr>
+                <w:rFonts w:eastAsiaTheme="minorEastAsia"/>
+                <w:lang w:val="en-US"/>
+              </w:rPr>
+            </w:pPr>
+          </w:p>
+        </w:tc>
+      </w:tr>
+      <w:tr>
+        <w:tc>
+          <w:tcPr>
+            <w:tcW w:w="4531" w:type="dxa"/>
+          </w:tcPr>
+          <w:p>
+            <w:pPr>
+              <w:jc w:val="both"/>
+              <w:rPr>
+                <w:rFonts w:eastAsiaTheme="minorEastAsia"/>
+                <w:lang w:val="en-US"/>
+              </w:rPr>
+            </w:pPr>
+          </w:p>
+        </w:tc>
+        <w:tc>
+          <w:tcPr>
+            <w:tcW w:w="4531" w:type="dxa"/>
+          </w:tcPr>
+          <w:p>
+            <w:pPr>
+              <w:jc w:val="both"/>
+              <w:rPr>
+                <w:rFonts w:eastAsiaTheme="minorEastAsia"/>
+                <w:lang w:val="en-US"/>
+              </w:rPr>
+            </w:pPr>
+          </w:p>
+        </w:tc>
+      </w:tr>
+      <w:tr>
+        <w:tc>
+          <w:tcPr>
+            <w:tcW w:w="4531" w:type="dxa"/>
+          </w:tcPr>
+          <w:p>
+            <w:pPr>
+              <w:jc w:val="both"/>
+              <w:rPr>
+                <w:rFonts w:eastAsiaTheme="minorEastAsia"/>
+                <w:lang w:val="en-US"/>
+              </w:rPr>
+            </w:pPr>
+          </w:p>
+        </w:tc>
+        <w:tc>
+          <w:tcPr>
+            <w:tcW w:w="4531" w:type="dxa"/>
+          </w:tcPr>
+          <w:p>
+            <w:pPr>
+              <w:jc w:val="both"/>
+              <w:rPr>
+                <w:rFonts w:eastAsiaTheme="minorEastAsia"/>
+                <w:lang w:val="en-US"/>
+              </w:rPr>
+            </w:pPr>
+          </w:p>
+        </w:tc>
+      </w:tr>
+      <w:tr>
+        <w:tc>
+          <w:tcPr>
+            <w:tcW w:w="4531" w:type="dxa"/>
+          </w:tcPr>
+          <w:p>
+            <w:pPr>
+              <w:jc w:val="both"/>
+              <w:rPr>
+                <w:rFonts w:eastAsiaTheme="minorEastAsia"/>
+                <w:lang w:val="en-US"/>
+              </w:rPr>
+            </w:pPr>
+          </w:p>
+        </w:tc>
+        <w:tc>
+          <w:tcPr>
+            <w:tcW w:w="4531" w:type="dxa"/>
+          </w:tcPr>
+          <w:p>
+            <w:pPr>
+              <w:jc w:val="both"/>
+              <w:rPr>
+                <w:rFonts w:eastAsiaTheme="minorEastAsia"/>
+                <w:lang w:val="en-US"/>
+              </w:rPr>
+            </w:pPr>
+          </w:p>
+        </w:tc>
+      </w:tr>
+      <w:tr>
+        <w:tc>
+          <w:tcPr>
+            <w:tcW w:w="4531" w:type="dxa"/>
+          </w:tcPr>
+          <w:p>
+            <w:pPr>
+              <w:jc w:val="both"/>
+              <w:rPr>
+                <w:rFonts w:eastAsiaTheme="minorEastAsia"/>
+                <w:lang w:val="en-US"/>
+              </w:rPr>
+            </w:pPr>
+          </w:p>
+        </w:tc>
+        <w:tc>
+          <w:tcPr>
+            <w:tcW w:w="4531" w:type="dxa"/>
+          </w:tcPr>
+          <w:p>
+            <w:pPr>
+              <w:jc w:val="both"/>
+              <w:rPr>
+                <w:rFonts w:eastAsiaTheme="minorEastAsia"/>
+                <w:lang w:val="en-US"/>
+              </w:rPr>
+            </w:pPr>
+          </w:p>
+        </w:tc>
+      </w:tr>
+    </w:tbl>
+    <w:p>
+      <w:pPr>
+        <w:jc w:val="both"/>
+        <w:rPr>
+          <w:rFonts w:eastAsiaTheme="minorEastAsia"/>
+          <w:lang w:val="en-US"/>
+        </w:rPr>
+      </w:pPr>
+      <w:r>
+        <w:rPr>
+          <w:rFonts w:eastAsiaTheme="minorEastAsia"/>
+          <w:lang w:val="en-US"/>
+        </w:rPr>
+        <w:t xml:space="preserve"> </w:t>
+      </w:r>
+    </w:p>
+    <w:p>
+      <w:pPr>
+        <w:jc w:val="both"/>
+        <w:rPr>
+          <w:lang w:val="en-US"/>
+        </w:rPr>
+      </w:pPr>
     </w:p>
     <w:sectPr>
       <w:pgSz w:w="11906" w:h="16838"/>
@@ -752,6 +2377,54 @@
       <w:lang w:val="en-GB"/>
     </w:rPr>
   </w:style>
+  <w:style w:type="paragraph" w:styleId="Caption">
+    <w:name w:val="caption"/>
+    <w:basedOn w:val="Normal"/>
+    <w:next w:val="Normal"/>
+    <w:uiPriority w:val="35"/>
+    <w:unhideWhenUsed/>
+    <w:qFormat/>
+    <w:rsid w:val="008B332A"/>
+    <w:pPr>
+      <w:spacing w:after="200" w:line="240" w:lineRule="auto"/>
+    </w:pPr>
+    <w:rPr>
+      <w:i/>
+      <w:iCs/>
+      <w:color w:val="44546A" w:themeColor="text2"/>
+      <w:sz w:val="18"/>
+      <w:szCs w:val="18"/>
+    </w:rPr>
+  </w:style>
+  <w:style w:type="character" w:styleId="PlaceholderText">
+    <w:name w:val="Placeholder Text"/>
+    <w:basedOn w:val="DefaultParagraphFont"/>
+    <w:uiPriority w:val="99"/>
+    <w:semiHidden/>
+    <w:rsid w:val="008B332A"/>
+    <w:rPr>
+      <w:color w:val="808080"/>
+    </w:rPr>
+  </w:style>
+  <w:style w:type="table" w:styleId="TableGrid">
+    <w:name w:val="Table Grid"/>
+    <w:basedOn w:val="TableNormal"/>
+    <w:uiPriority w:val="39"/>
+    <w:rsid w:val="00F902DF"/>
+    <w:pPr>
+      <w:spacing w:after="0" w:line="240" w:lineRule="auto"/>
+    </w:pPr>
+    <w:tblPr>
+      <w:tblBorders>
+        <w:top w:val="single" w:sz="4" w:space="0" w:color="auto"/>
+        <w:left w:val="single" w:sz="4" w:space="0" w:color="auto"/>
+        <w:bottom w:val="single" w:sz="4" w:space="0" w:color="auto"/>
+        <w:right w:val="single" w:sz="4" w:space="0" w:color="auto"/>
+        <w:insideH w:val="single" w:sz="4" w:space="0" w:color="auto"/>
+        <w:insideV w:val="single" w:sz="4" w:space="0" w:color="auto"/>
+      </w:tblBorders>
+    </w:tblPr>
+  </w:style>
 </w:styles>
 </file>
 

</xml_diff>

<commit_message>
rectifier model of state-space report is added as draft
</commit_message>
<xml_diff>
--- a/IMMD/simulation/State-Space-2- Series-Parallel/State-Space with Rectifier Single Module/Report/Draft.docx
+++ b/IMMD/simulation/State-Space-2- Series-Parallel/State-Space with Rectifier Single Module/Report/Draft.docx
@@ -1373,8 +1373,6 @@
         </w:rPr>
         <w:t xml:space="preserve">State space representation is a mathematical model of physical system. At system, there are some variables called state variable which value at present can be calculated by other past state variables values and input values.  As can be seen at equation </w:t>
       </w:r>
-      <w:bookmarkStart w:id="1" w:name="_GoBack"/>
-      <w:bookmarkEnd w:id="1"/>
     </w:p>
     <w:p>
       <w:pPr>
@@ -1650,6 +1648,149 @@
                 <w:lang w:val="en-US"/>
               </w:rPr>
             </w:pPr>
+            <w:r>
+              <w:rPr>
+                <w:rFonts w:eastAsiaTheme="minorEastAsia"/>
+                <w:lang w:val="en-US"/>
+              </w:rPr>
+              <w:t>Input Voltage</w:t>
+            </w:r>
+          </w:p>
+        </w:tc>
+        <w:tc>
+          <w:tcPr>
+            <w:tcW w:w="4531" w:type="dxa"/>
+          </w:tcPr>
+          <w:p>
+            <w:pPr>
+              <w:jc w:val="both"/>
+              <w:rPr>
+                <w:rFonts w:eastAsiaTheme="minorEastAsia"/>
+                <w:lang w:val="en-US"/>
+              </w:rPr>
+            </w:pPr>
+            <w:r>
+              <w:rPr>
+                <w:rFonts w:eastAsiaTheme="minorEastAsia"/>
+                <w:lang w:val="en-US"/>
+              </w:rPr>
+              <w:t>Input</w:t>
+            </w:r>
+          </w:p>
+        </w:tc>
+      </w:tr>
+      <w:tr>
+        <w:tc>
+          <w:tcPr>
+            <w:tcW w:w="4531" w:type="dxa"/>
+          </w:tcPr>
+          <w:p>
+            <w:pPr>
+              <w:jc w:val="both"/>
+              <w:rPr>
+                <w:rFonts w:eastAsiaTheme="minorEastAsia"/>
+                <w:lang w:val="en-US"/>
+              </w:rPr>
+            </w:pPr>
+            <w:proofErr w:type="spellStart"/>
+            <w:r>
+              <w:rPr>
+                <w:rFonts w:eastAsiaTheme="minorEastAsia"/>
+                <w:lang w:val="en-US"/>
+              </w:rPr>
+              <w:t>V_cap</w:t>
+            </w:r>
+            <w:proofErr w:type="spellEnd"/>
+          </w:p>
+        </w:tc>
+        <w:tc>
+          <w:tcPr>
+            <w:tcW w:w="4531" w:type="dxa"/>
+          </w:tcPr>
+          <w:p>
+            <w:pPr>
+              <w:jc w:val="both"/>
+              <w:rPr>
+                <w:rFonts w:eastAsiaTheme="minorEastAsia"/>
+                <w:lang w:val="en-US"/>
+              </w:rPr>
+            </w:pPr>
+            <w:r>
+              <w:rPr>
+                <w:rFonts w:eastAsiaTheme="minorEastAsia"/>
+                <w:lang w:val="en-US"/>
+              </w:rPr>
+              <w:t>State</w:t>
+            </w:r>
+          </w:p>
+        </w:tc>
+      </w:tr>
+      <w:tr>
+        <w:tc>
+          <w:tcPr>
+            <w:tcW w:w="4531" w:type="dxa"/>
+          </w:tcPr>
+          <w:p>
+            <w:pPr>
+              <w:jc w:val="both"/>
+              <w:rPr>
+                <w:rFonts w:eastAsiaTheme="minorEastAsia"/>
+                <w:lang w:val="en-US"/>
+              </w:rPr>
+            </w:pPr>
+            <w:proofErr w:type="spellStart"/>
+            <w:r>
+              <w:rPr>
+                <w:rFonts w:eastAsiaTheme="minorEastAsia"/>
+                <w:lang w:val="en-US"/>
+              </w:rPr>
+              <w:t>I_in</w:t>
+            </w:r>
+            <w:proofErr w:type="spellEnd"/>
+            <w:r>
+              <w:rPr>
+                <w:rFonts w:eastAsiaTheme="minorEastAsia"/>
+                <w:lang w:val="en-US"/>
+              </w:rPr>
+              <w:t xml:space="preserve"> </w:t>
+            </w:r>
+          </w:p>
+        </w:tc>
+        <w:tc>
+          <w:tcPr>
+            <w:tcW w:w="4531" w:type="dxa"/>
+          </w:tcPr>
+          <w:p>
+            <w:pPr>
+              <w:jc w:val="both"/>
+              <w:rPr>
+                <w:rFonts w:eastAsiaTheme="minorEastAsia"/>
+                <w:lang w:val="en-US"/>
+              </w:rPr>
+            </w:pPr>
+            <w:r>
+              <w:rPr>
+                <w:rFonts w:eastAsiaTheme="minorEastAsia"/>
+                <w:lang w:val="en-US"/>
+              </w:rPr>
+              <w:t>State</w:t>
+            </w:r>
+          </w:p>
+        </w:tc>
+      </w:tr>
+      <w:tr>
+        <w:tc>
+          <w:tcPr>
+            <w:tcW w:w="4531" w:type="dxa"/>
+          </w:tcPr>
+          <w:p>
+            <w:pPr>
+              <w:jc w:val="both"/>
+              <w:rPr>
+                <w:rFonts w:eastAsiaTheme="minorEastAsia"/>
+                <w:lang w:val="en-US"/>
+              </w:rPr>
+            </w:pPr>
           </w:p>
         </w:tc>
         <w:tc>
@@ -1757,96 +1898,6 @@
           </w:p>
         </w:tc>
       </w:tr>
-      <w:tr>
-        <w:tc>
-          <w:tcPr>
-            <w:tcW w:w="4531" w:type="dxa"/>
-          </w:tcPr>
-          <w:p>
-            <w:pPr>
-              <w:jc w:val="both"/>
-              <w:rPr>
-                <w:rFonts w:eastAsiaTheme="minorEastAsia"/>
-                <w:lang w:val="en-US"/>
-              </w:rPr>
-            </w:pPr>
-          </w:p>
-        </w:tc>
-        <w:tc>
-          <w:tcPr>
-            <w:tcW w:w="4531" w:type="dxa"/>
-          </w:tcPr>
-          <w:p>
-            <w:pPr>
-              <w:jc w:val="both"/>
-              <w:rPr>
-                <w:rFonts w:eastAsiaTheme="minorEastAsia"/>
-                <w:lang w:val="en-US"/>
-              </w:rPr>
-            </w:pPr>
-          </w:p>
-        </w:tc>
-      </w:tr>
-      <w:tr>
-        <w:tc>
-          <w:tcPr>
-            <w:tcW w:w="4531" w:type="dxa"/>
-          </w:tcPr>
-          <w:p>
-            <w:pPr>
-              <w:jc w:val="both"/>
-              <w:rPr>
-                <w:rFonts w:eastAsiaTheme="minorEastAsia"/>
-                <w:lang w:val="en-US"/>
-              </w:rPr>
-            </w:pPr>
-          </w:p>
-        </w:tc>
-        <w:tc>
-          <w:tcPr>
-            <w:tcW w:w="4531" w:type="dxa"/>
-          </w:tcPr>
-          <w:p>
-            <w:pPr>
-              <w:jc w:val="both"/>
-              <w:rPr>
-                <w:rFonts w:eastAsiaTheme="minorEastAsia"/>
-                <w:lang w:val="en-US"/>
-              </w:rPr>
-            </w:pPr>
-          </w:p>
-        </w:tc>
-      </w:tr>
-      <w:tr>
-        <w:tc>
-          <w:tcPr>
-            <w:tcW w:w="4531" w:type="dxa"/>
-          </w:tcPr>
-          <w:p>
-            <w:pPr>
-              <w:jc w:val="both"/>
-              <w:rPr>
-                <w:rFonts w:eastAsiaTheme="minorEastAsia"/>
-                <w:lang w:val="en-US"/>
-              </w:rPr>
-            </w:pPr>
-          </w:p>
-        </w:tc>
-        <w:tc>
-          <w:tcPr>
-            <w:tcW w:w="4531" w:type="dxa"/>
-          </w:tcPr>
-          <w:p>
-            <w:pPr>
-              <w:jc w:val="both"/>
-              <w:rPr>
-                <w:rFonts w:eastAsiaTheme="minorEastAsia"/>
-                <w:lang w:val="en-US"/>
-              </w:rPr>
-            </w:pPr>
-          </w:p>
-        </w:tc>
-      </w:tr>
     </w:tbl>
     <w:p>
       <w:pPr>
@@ -1868,9 +1919,125 @@
       <w:pPr>
         <w:jc w:val="both"/>
         <w:rPr>
-          <w:lang w:val="en-US"/>
-        </w:rPr>
-      </w:pPr>
+          <w:rFonts w:eastAsiaTheme="minorEastAsia"/>
+          <w:lang w:val="en-US"/>
+        </w:rPr>
+      </w:pPr>
+    </w:p>
+    <w:p>
+      <w:pPr>
+        <w:jc w:val="both"/>
+        <w:rPr>
+          <w:rFonts w:eastAsiaTheme="minorEastAsia"/>
+          <w:lang w:val="en-US"/>
+        </w:rPr>
+      </w:pPr>
+    </w:p>
+    <w:p>
+      <w:pPr>
+        <w:jc w:val="both"/>
+        <w:rPr>
+          <w:rFonts w:eastAsiaTheme="minorEastAsia"/>
+          <w:lang w:val="en-US"/>
+        </w:rPr>
+      </w:pPr>
+    </w:p>
+    <w:p>
+      <w:pPr>
+        <w:pStyle w:val="Heading2"/>
+        <w:rPr>
+          <w:rFonts w:eastAsiaTheme="minorEastAsia"/>
+          <w:lang w:val="en-US"/>
+        </w:rPr>
+      </w:pPr>
+      <w:r>
+        <w:rPr>
+          <w:rFonts w:eastAsiaTheme="minorEastAsia"/>
+          <w:lang w:val="en-US"/>
+        </w:rPr>
+        <w:t>Rectifier Model</w:t>
+      </w:r>
+    </w:p>
+    <w:p>
+      <w:pPr>
+        <w:jc w:val="both"/>
+        <w:rPr>
+          <w:lang w:val="en-US"/>
+        </w:rPr>
+      </w:pPr>
+    </w:p>
+    <w:p>
+      <w:pPr>
+        <w:jc w:val="both"/>
+        <w:rPr>
+          <w:lang w:val="en-US"/>
+        </w:rPr>
+      </w:pPr>
+      <w:r>
+        <w:rPr>
+          <w:lang w:val="en-US"/>
+        </w:rPr>
+        <w:t xml:space="preserve">Inverter input is fed by 3-phase rectifier. However, inverter state space </w:t>
+      </w:r>
+      <w:bookmarkStart w:id="1" w:name="_GoBack"/>
+      <w:bookmarkEnd w:id="1"/>
+    </w:p>
+    <w:p>
+      <w:pPr>
+        <w:jc w:val="both"/>
+        <w:rPr>
+          <w:lang w:val="en-US"/>
+        </w:rPr>
+      </w:pPr>
+      <w:r>
+        <w:rPr>
+          <w:noProof/>
+          <w:lang w:val="tr-TR" w:eastAsia="tr-TR"/>
+        </w:rPr>
+        <w:lastRenderedPageBreak/>
+        <w:drawing>
+          <wp:inline distT="0" distB="0" distL="0" distR="0" wp14:anchorId="63BE8A31" wp14:editId="409FD25C">
+            <wp:extent cx="5727622" cy="2781300"/>
+            <wp:effectExtent l="0" t="0" r="6985" b="0"/>
+            <wp:docPr id="2" name="Picture 2"/>
+            <wp:cNvGraphicFramePr>
+              <a:graphicFrameLocks xmlns:a="http://schemas.openxmlformats.org/drawingml/2006/main" noChangeAspect="1"/>
+            </wp:cNvGraphicFramePr>
+            <a:graphic xmlns:a="http://schemas.openxmlformats.org/drawingml/2006/main">
+              <a:graphicData uri="http://schemas.openxmlformats.org/drawingml/2006/picture">
+                <pic:pic xmlns:pic="http://schemas.openxmlformats.org/drawingml/2006/picture">
+                  <pic:nvPicPr>
+                    <pic:cNvPr id="1" name=""/>
+                    <pic:cNvPicPr/>
+                  </pic:nvPicPr>
+                  <pic:blipFill rotWithShape="1">
+                    <a:blip r:embed="rId5"/>
+                    <a:srcRect r="575"/>
+                    <a:stretch/>
+                  </pic:blipFill>
+                  <pic:spPr bwMode="auto">
+                    <a:xfrm>
+                      <a:off x="0" y="0"/>
+                      <a:ext cx="5727622" cy="2781300"/>
+                    </a:xfrm>
+                    <a:prstGeom prst="rect">
+                      <a:avLst/>
+                    </a:prstGeom>
+                    <a:ln>
+                      <a:noFill/>
+                    </a:ln>
+                    <a:extLst>
+                      <a:ext uri="{53640926-AAD7-44D8-BBD7-CCE9431645EC}">
+                        <a14:shadowObscured xmlns:a14="http://schemas.microsoft.com/office/drawing/2010/main"/>
+                      </a:ext>
+                    </a:extLst>
+                  </pic:spPr>
+                </pic:pic>
+              </a:graphicData>
+            </a:graphic>
+          </wp:inline>
+        </w:drawing>
+      </w:r>
     </w:p>
     <w:sectPr>
       <w:pgSz w:w="11906" w:h="16838"/>

</xml_diff>